<commit_message>
Clamber + Issue Investigations
Added base for clamber implementation, similar to the lowered crouch implementation

Cleaned up code in various areas, identified issues and made comments to fix for later.
</commit_message>
<xml_diff>
--- a/Documentation/Stealth Mechanics.docx
+++ b/Documentation/Stealth Mechanics.docx
@@ -35,15 +35,7 @@
         <w:t>Implementing crouch is not hard, as it is inherently a part of the character movement component. I’m attempting to adjust the “height” of the crouch, allowing the player to hide underneath surfaces that they could reasonably fit under using a trigger volume around the surface and an overlap check to see if the player is able to crouch lower in the area</w:t>
       </w:r>
       <w:r>
-        <w:t xml:space="preserve">. If both the </w:t>
-      </w:r>
-      <w:proofErr w:type="gramStart"/>
-      <w:r>
-        <w:t>player is crouch</w:t>
-      </w:r>
-      <w:proofErr w:type="gramEnd"/>
-      <w:r>
-        <w:t xml:space="preserve"> and able to crouch lower, then the player successfully crouches lower. If either of those Booleans are false, nothing happens.</w:t>
+        <w:t>. If both the player is crouch and able to crouch lower, then the player successfully crouches lower. If either of those Booleans are false, nothing happens.</w:t>
       </w:r>
     </w:p>
     <w:p>
@@ -306,15 +298,7 @@
       </w:pPr>
       <w:r>
         <w:tab/>
-        <w:t xml:space="preserve">Lean mechanics have been successfully implemented after I briefly laid the </w:t>
-      </w:r>
-      <w:proofErr w:type="gramStart"/>
-      <w:r>
-        <w:t>groundworks</w:t>
-      </w:r>
-      <w:proofErr w:type="gramEnd"/>
-      <w:r>
-        <w:t xml:space="preserve"> for them on </w:t>
+        <w:t xml:space="preserve">Lean mechanics have been successfully implemented after I briefly laid the groundworks for them on </w:t>
       </w:r>
       <w:r>
         <w:t>2/3/2024. Overall, I’m really satisfied with how easy it was to implement compared to…</w:t>
@@ -330,23 +314,7 @@
         <w:t xml:space="preserve">… The only issues that arose from the implementation was that it gave the player the ability to see through meshes in the environment, which </w:t>
       </w:r>
       <w:r>
-        <w:t xml:space="preserve">could cause balancing issues </w:t>
-      </w:r>
-      <w:proofErr w:type="gramStart"/>
-      <w:r>
-        <w:t>later on</w:t>
-      </w:r>
-      <w:proofErr w:type="gramEnd"/>
-      <w:r>
-        <w:t xml:space="preserve"> down the line. This issue was fixed by adjusting the position of the </w:t>
-      </w:r>
-      <w:proofErr w:type="gramStart"/>
-      <w:r>
-        <w:t>First Person Camera</w:t>
-      </w:r>
-      <w:proofErr w:type="gramEnd"/>
-      <w:r>
-        <w:t xml:space="preserve"> component in relation to the player’s collision capsule. </w:t>
+        <w:t xml:space="preserve">could cause balancing issues later on down the line. This issue was fixed by adjusting the position of the First Person Camera component in relation to the player’s collision capsule. </w:t>
       </w:r>
     </w:p>
     <w:p>
@@ -370,15 +338,7 @@
         <w:t xml:space="preserve">This accounts for crouch height as well. The proper values are transferred by adding </w:t>
       </w:r>
       <w:r>
-        <w:t xml:space="preserve">(x) to the placeholder </w:t>
-      </w:r>
-      <w:proofErr w:type="gramStart"/>
-      <w:r>
-        <w:t>variable, and</w:t>
-      </w:r>
-      <w:proofErr w:type="gramEnd"/>
-      <w:r>
-        <w:t xml:space="preserve"> setting the placeholder variable to the </w:t>
+        <w:t xml:space="preserve">(x) to the placeholder variable, and setting the placeholder variable to the </w:t>
       </w:r>
       <w:r>
         <w:t xml:space="preserve">actual camera location while lean is active. </w:t>
@@ -391,6 +351,66 @@
       <w:r>
         <w:tab/>
         <w:t>For example, in my program, I add 40 to the camera’s Y-axis value, offsetting the positioning and allowing the player to lean to the right. To lean left, I subtract 40 (by adding -40).</w:t>
+      </w:r>
+    </w:p>
+    <w:p>
+      <w:pPr>
+        <w:ind w:firstLine="0"/>
+      </w:pPr>
+    </w:p>
+    <w:p>
+      <w:pPr>
+        <w:ind w:firstLine="0"/>
+        <w:rPr>
+          <w:b/>
+          <w:bCs/>
+        </w:rPr>
+      </w:pPr>
+      <w:r>
+        <w:rPr>
+          <w:b/>
+          <w:bCs/>
+        </w:rPr>
+        <w:t>Clamber</w:t>
+      </w:r>
+    </w:p>
+    <w:p>
+      <w:pPr>
+        <w:ind w:firstLine="0"/>
+      </w:pPr>
+      <w:r>
+        <w:t>3/2/2024</w:t>
+      </w:r>
+    </w:p>
+    <w:p>
+      <w:pPr>
+        <w:ind w:firstLine="0"/>
+      </w:pPr>
+      <w:r>
+        <w:tab/>
+        <w:t xml:space="preserve">Using a similar implementation to that of the Lean mechanic, I created a trigger volume that automatically sets the player’s maximum step height on their character movement component to quadruple the standard size of 45cm. If the player blinks towards a ledge/surface with that volume, </w:t>
+      </w:r>
+      <w:r>
+        <w:lastRenderedPageBreak/>
+        <w:t xml:space="preserve">they will (as long as they are simultaneously walking forward) step upwards onto the top of the ledge. </w:t>
+      </w:r>
+    </w:p>
+    <w:p>
+      <w:pPr>
+        <w:ind w:firstLine="0"/>
+      </w:pPr>
+      <w:r>
+        <w:tab/>
+        <w:t>I want to provide some form of visual indication when the player is blinking via another Niagara system emitter. I’ll probably do something like cast to the blink target, and set the Niagara system from the normal blink distance indicator effect to a new effect.</w:t>
+      </w:r>
+    </w:p>
+    <w:p>
+      <w:pPr>
+        <w:ind w:firstLine="0"/>
+      </w:pPr>
+      <w:r>
+        <w:tab/>
+        <w:t>Additionally, I’ve included some basic functionality that allows the player to step up on top of the ledge with the surface. This is a band-aid, however. It teleports the player to the top of the ledge by using the origin of the trigger volume and adding a float value of 20 to the z value of the origin, and setting that new vector to the player (actor’s) location.</w:t>
       </w:r>
     </w:p>
     <w:sectPr>
@@ -1007,6 +1027,7 @@
   <w:style w:type="character" w:default="1" w:styleId="DefaultParagraphFont">
     <w:name w:val="Default Paragraph Font"/>
     <w:uiPriority w:val="1"/>
+    <w:semiHidden/>
     <w:unhideWhenUsed/>
   </w:style>
   <w:style w:type="table" w:default="1" w:styleId="TableNormal">

</xml_diff>